<commit_message>
add fetch one order to api doc
</commit_message>
<xml_diff>
--- a/Doc/Model/api-final.docx
+++ b/Doc/Model/api-final.docx
@@ -9786,6 +9786,688 @@
                 <w:lang w:val="en-US" w:eastAsia="zh-CN"/>
               </w:rPr>
               <w:t>]</w:t>
+            </w:r>
+          </w:p>
+        </w:tc>
+      </w:tr>
+      <w:tr>
+        <w:tblPrEx>
+          <w:tblBorders>
+            <w:top w:val="single" w:color="auto" w:sz="4" w:space="0"/>
+            <w:left w:val="single" w:color="auto" w:sz="4" w:space="0"/>
+            <w:bottom w:val="single" w:color="auto" w:sz="4" w:space="0"/>
+            <w:right w:val="single" w:color="auto" w:sz="4" w:space="0"/>
+            <w:insideH w:val="single" w:color="auto" w:sz="4" w:space="0"/>
+            <w:insideV w:val="single" w:color="auto" w:sz="4" w:space="0"/>
+          </w:tblBorders>
+          <w:tblLayout w:type="fixed"/>
+          <w:tblCellMar>
+            <w:top w:w="0" w:type="dxa"/>
+            <w:left w:w="108" w:type="dxa"/>
+            <w:bottom w:w="0" w:type="dxa"/>
+            <w:right w:w="108" w:type="dxa"/>
+          </w:tblCellMar>
+        </w:tblPrEx>
+        <w:tc>
+          <w:tcPr>
+            <w:tcW w:w="1252" w:type="dxa"/>
+          </w:tcPr>
+          <w:p>
+            <w:pPr>
+              <w:rPr>
+                <w:rFonts w:hint="eastAsia"/>
+                <w:vertAlign w:val="baseline"/>
+                <w:lang w:val="en-US" w:eastAsia="zh-CN"/>
+              </w:rPr>
+            </w:pPr>
+            <w:r>
+              <w:rPr>
+                <w:rFonts w:hint="eastAsia"/>
+                <w:vertAlign w:val="baseline"/>
+                <w:lang w:val="en-US" w:eastAsia="zh-CN"/>
+              </w:rPr>
+              <w:t>获得单个订单</w:t>
+            </w:r>
+          </w:p>
+        </w:tc>
+        <w:tc>
+          <w:tcPr>
+            <w:tcW w:w="830" w:type="dxa"/>
+          </w:tcPr>
+          <w:p>
+            <w:pPr>
+              <w:rPr>
+                <w:rFonts w:hint="eastAsia"/>
+                <w:vertAlign w:val="baseline"/>
+                <w:lang w:val="en-US" w:eastAsia="zh-CN"/>
+              </w:rPr>
+            </w:pPr>
+            <w:r>
+              <w:rPr>
+                <w:rFonts w:hint="eastAsia"/>
+                <w:vertAlign w:val="baseline"/>
+                <w:lang w:val="en-US" w:eastAsia="zh-CN"/>
+              </w:rPr>
+              <w:t>GET</w:t>
+            </w:r>
+          </w:p>
+        </w:tc>
+        <w:tc>
+          <w:tcPr>
+            <w:tcW w:w="1452" w:type="dxa"/>
+          </w:tcPr>
+          <w:p>
+            <w:pPr>
+              <w:rPr>
+                <w:rFonts w:hint="eastAsia"/>
+                <w:vertAlign w:val="baseline"/>
+                <w:lang w:val="en-US" w:eastAsia="zh-CN"/>
+              </w:rPr>
+            </w:pPr>
+            <w:r>
+              <w:rPr>
+                <w:rFonts w:hint="eastAsia"/>
+                <w:vertAlign w:val="baseline"/>
+                <w:lang w:val="en-US" w:eastAsia="zh-CN"/>
+              </w:rPr>
+              <w:t>Api/user/{userid}/order/{orderid}</w:t>
+            </w:r>
+          </w:p>
+        </w:tc>
+        <w:tc>
+          <w:tcPr>
+            <w:tcW w:w="2366" w:type="dxa"/>
+          </w:tcPr>
+          <w:p>
+            <w:pPr>
+              <w:rPr>
+                <w:rFonts w:hint="eastAsia"/>
+                <w:vertAlign w:val="baseline"/>
+                <w:lang w:val="en-US" w:eastAsia="zh-CN"/>
+              </w:rPr>
+            </w:pPr>
+          </w:p>
+        </w:tc>
+        <w:tc>
+          <w:tcPr>
+            <w:tcW w:w="2622" w:type="dxa"/>
+          </w:tcPr>
+          <w:p>
+            <w:pPr>
+              <w:rPr>
+                <w:rFonts w:hint="eastAsia" w:eastAsiaTheme="minorEastAsia"/>
+                <w:vertAlign w:val="baseline"/>
+                <w:lang w:val="en-US" w:eastAsia="zh-CN"/>
+              </w:rPr>
+            </w:pPr>
+            <w:r>
+              <w:rPr>
+                <w:rFonts w:hint="eastAsia" w:eastAsiaTheme="minorEastAsia"/>
+                <w:vertAlign w:val="baseline"/>
+                <w:lang w:val="en-US" w:eastAsia="zh-CN"/>
+              </w:rPr>
+              <w:t>{</w:t>
+            </w:r>
+          </w:p>
+          <w:p>
+            <w:pPr>
+              <w:rPr>
+                <w:rFonts w:hint="eastAsia" w:eastAsiaTheme="minorEastAsia"/>
+                <w:vertAlign w:val="baseline"/>
+                <w:lang w:val="en-US" w:eastAsia="zh-CN"/>
+              </w:rPr>
+            </w:pPr>
+            <w:r>
+              <w:rPr>
+                <w:rFonts w:hint="eastAsia" w:eastAsiaTheme="minorEastAsia"/>
+                <w:vertAlign w:val="baseline"/>
+                <w:lang w:val="en-US" w:eastAsia="zh-CN"/>
+              </w:rPr>
+              <w:t xml:space="preserve">    "orderId": 6,</w:t>
+            </w:r>
+          </w:p>
+          <w:p>
+            <w:pPr>
+              <w:rPr>
+                <w:rFonts w:hint="eastAsia" w:eastAsiaTheme="minorEastAsia"/>
+                <w:vertAlign w:val="baseline"/>
+                <w:lang w:val="en-US" w:eastAsia="zh-CN"/>
+              </w:rPr>
+            </w:pPr>
+            <w:r>
+              <w:rPr>
+                <w:rFonts w:hint="eastAsia" w:eastAsiaTheme="minorEastAsia"/>
+                <w:vertAlign w:val="baseline"/>
+                <w:lang w:val="en-US" w:eastAsia="zh-CN"/>
+              </w:rPr>
+              <w:t xml:space="preserve">    "wishGame": {</w:t>
+            </w:r>
+          </w:p>
+          <w:p>
+            <w:pPr>
+              <w:rPr>
+                <w:rFonts w:hint="eastAsia" w:eastAsiaTheme="minorEastAsia"/>
+                <w:vertAlign w:val="baseline"/>
+                <w:lang w:val="en-US" w:eastAsia="zh-CN"/>
+              </w:rPr>
+            </w:pPr>
+            <w:r>
+              <w:rPr>
+                <w:rFonts w:hint="eastAsia" w:eastAsiaTheme="minorEastAsia"/>
+                <w:vertAlign w:val="baseline"/>
+                <w:lang w:val="en-US" w:eastAsia="zh-CN"/>
+              </w:rPr>
+              <w:t xml:space="preserve">        "gameId": 2,</w:t>
+            </w:r>
+          </w:p>
+          <w:p>
+            <w:pPr>
+              <w:rPr>
+                <w:rFonts w:hint="eastAsia" w:eastAsiaTheme="minorEastAsia"/>
+                <w:vertAlign w:val="baseline"/>
+                <w:lang w:val="en-US" w:eastAsia="zh-CN"/>
+              </w:rPr>
+            </w:pPr>
+            <w:r>
+              <w:rPr>
+                <w:rFonts w:hint="eastAsia" w:eastAsiaTheme="minorEastAsia"/>
+                <w:vertAlign w:val="baseline"/>
+                <w:lang w:val="en-US" w:eastAsia="zh-CN"/>
+              </w:rPr>
+              <w:t xml:space="preserve">        "igdbId": 300,</w:t>
+            </w:r>
+          </w:p>
+          <w:p>
+            <w:pPr>
+              <w:rPr>
+                <w:rFonts w:hint="eastAsia" w:eastAsiaTheme="minorEastAsia"/>
+                <w:vertAlign w:val="baseline"/>
+                <w:lang w:val="en-US" w:eastAsia="zh-CN"/>
+              </w:rPr>
+            </w:pPr>
+            <w:r>
+              <w:rPr>
+                <w:rFonts w:hint="eastAsia" w:eastAsiaTheme="minorEastAsia"/>
+                <w:vertAlign w:val="baseline"/>
+                <w:lang w:val="en-US" w:eastAsia="zh-CN"/>
+              </w:rPr>
+              <w:t xml:space="preserve">        "platformId": 6,</w:t>
+            </w:r>
+          </w:p>
+          <w:p>
+            <w:pPr>
+              <w:rPr>
+                <w:rFonts w:hint="eastAsia" w:eastAsiaTheme="minorEastAsia"/>
+                <w:vertAlign w:val="baseline"/>
+                <w:lang w:val="en-US" w:eastAsia="zh-CN"/>
+              </w:rPr>
+            </w:pPr>
+            <w:r>
+              <w:rPr>
+                <w:rFonts w:hint="eastAsia" w:eastAsiaTheme="minorEastAsia"/>
+                <w:vertAlign w:val="baseline"/>
+                <w:lang w:val="en-US" w:eastAsia="zh-CN"/>
+              </w:rPr>
+              <w:t xml:space="preserve">        "regionId": 0,</w:t>
+            </w:r>
+          </w:p>
+          <w:p>
+            <w:pPr>
+              <w:rPr>
+                <w:rFonts w:hint="eastAsia" w:eastAsiaTheme="minorEastAsia"/>
+                <w:vertAlign w:val="baseline"/>
+                <w:lang w:val="en-US" w:eastAsia="zh-CN"/>
+              </w:rPr>
+            </w:pPr>
+            <w:r>
+              <w:rPr>
+                <w:rFonts w:hint="eastAsia" w:eastAsiaTheme="minorEastAsia"/>
+                <w:vertAlign w:val="baseline"/>
+                <w:lang w:val="en-US" w:eastAsia="zh-CN"/>
+              </w:rPr>
+              <w:t xml:space="preserve">        "evaluatePoint": 0</w:t>
+            </w:r>
+          </w:p>
+          <w:p>
+            <w:pPr>
+              <w:rPr>
+                <w:rFonts w:hint="eastAsia" w:eastAsiaTheme="minorEastAsia"/>
+                <w:vertAlign w:val="baseline"/>
+                <w:lang w:val="en-US" w:eastAsia="zh-CN"/>
+              </w:rPr>
+            </w:pPr>
+            <w:r>
+              <w:rPr>
+                <w:rFonts w:hint="eastAsia" w:eastAsiaTheme="minorEastAsia"/>
+                <w:vertAlign w:val="baseline"/>
+                <w:lang w:val="en-US" w:eastAsia="zh-CN"/>
+              </w:rPr>
+              <w:t xml:space="preserve">    },</w:t>
+            </w:r>
+          </w:p>
+          <w:p>
+            <w:pPr>
+              <w:rPr>
+                <w:rFonts w:hint="eastAsia" w:eastAsiaTheme="minorEastAsia"/>
+                <w:vertAlign w:val="baseline"/>
+                <w:lang w:val="en-US" w:eastAsia="zh-CN"/>
+              </w:rPr>
+            </w:pPr>
+            <w:r>
+              <w:rPr>
+                <w:rFonts w:hint="eastAsia" w:eastAsiaTheme="minorEastAsia"/>
+                <w:vertAlign w:val="baseline"/>
+                <w:lang w:val="en-US" w:eastAsia="zh-CN"/>
+              </w:rPr>
+              <w:t xml:space="preserve">    "offerGame": {</w:t>
+            </w:r>
+          </w:p>
+          <w:p>
+            <w:pPr>
+              <w:rPr>
+                <w:rFonts w:hint="eastAsia" w:eastAsiaTheme="minorEastAsia"/>
+                <w:vertAlign w:val="baseline"/>
+                <w:lang w:val="en-US" w:eastAsia="zh-CN"/>
+              </w:rPr>
+            </w:pPr>
+            <w:r>
+              <w:rPr>
+                <w:rFonts w:hint="eastAsia" w:eastAsiaTheme="minorEastAsia"/>
+                <w:vertAlign w:val="baseline"/>
+                <w:lang w:val="en-US" w:eastAsia="zh-CN"/>
+              </w:rPr>
+              <w:t xml:space="preserve">        "gameId": 1,</w:t>
+            </w:r>
+          </w:p>
+          <w:p>
+            <w:pPr>
+              <w:rPr>
+                <w:rFonts w:hint="eastAsia" w:eastAsiaTheme="minorEastAsia"/>
+                <w:vertAlign w:val="baseline"/>
+                <w:lang w:val="en-US" w:eastAsia="zh-CN"/>
+              </w:rPr>
+            </w:pPr>
+            <w:r>
+              <w:rPr>
+                <w:rFonts w:hint="eastAsia" w:eastAsiaTheme="minorEastAsia"/>
+                <w:vertAlign w:val="baseline"/>
+                <w:lang w:val="en-US" w:eastAsia="zh-CN"/>
+              </w:rPr>
+              <w:t xml:space="preserve">        "igdbId": 200,</w:t>
+            </w:r>
+          </w:p>
+          <w:p>
+            <w:pPr>
+              <w:rPr>
+                <w:rFonts w:hint="eastAsia" w:eastAsiaTheme="minorEastAsia"/>
+                <w:vertAlign w:val="baseline"/>
+                <w:lang w:val="en-US" w:eastAsia="zh-CN"/>
+              </w:rPr>
+            </w:pPr>
+            <w:r>
+              <w:rPr>
+                <w:rFonts w:hint="eastAsia" w:eastAsiaTheme="minorEastAsia"/>
+                <w:vertAlign w:val="baseline"/>
+                <w:lang w:val="en-US" w:eastAsia="zh-CN"/>
+              </w:rPr>
+              <w:t xml:space="preserve">        "platformId": 14,</w:t>
+            </w:r>
+          </w:p>
+          <w:p>
+            <w:pPr>
+              <w:rPr>
+                <w:rFonts w:hint="eastAsia" w:eastAsiaTheme="minorEastAsia"/>
+                <w:vertAlign w:val="baseline"/>
+                <w:lang w:val="en-US" w:eastAsia="zh-CN"/>
+              </w:rPr>
+            </w:pPr>
+            <w:r>
+              <w:rPr>
+                <w:rFonts w:hint="eastAsia" w:eastAsiaTheme="minorEastAsia"/>
+                <w:vertAlign w:val="baseline"/>
+                <w:lang w:val="en-US" w:eastAsia="zh-CN"/>
+              </w:rPr>
+              <w:t xml:space="preserve">        "regionId": 0,</w:t>
+            </w:r>
+          </w:p>
+          <w:p>
+            <w:pPr>
+              <w:rPr>
+                <w:rFonts w:hint="eastAsia" w:eastAsiaTheme="minorEastAsia"/>
+                <w:vertAlign w:val="baseline"/>
+                <w:lang w:val="en-US" w:eastAsia="zh-CN"/>
+              </w:rPr>
+            </w:pPr>
+            <w:r>
+              <w:rPr>
+                <w:rFonts w:hint="eastAsia" w:eastAsiaTheme="minorEastAsia"/>
+                <w:vertAlign w:val="baseline"/>
+                <w:lang w:val="en-US" w:eastAsia="zh-CN"/>
+              </w:rPr>
+              <w:t xml:space="preserve">        "evaluatePoint": 0</w:t>
+            </w:r>
+          </w:p>
+          <w:p>
+            <w:pPr>
+              <w:rPr>
+                <w:rFonts w:hint="eastAsia" w:eastAsiaTheme="minorEastAsia"/>
+                <w:vertAlign w:val="baseline"/>
+                <w:lang w:val="en-US" w:eastAsia="zh-CN"/>
+              </w:rPr>
+            </w:pPr>
+            <w:r>
+              <w:rPr>
+                <w:rFonts w:hint="eastAsia" w:eastAsiaTheme="minorEastAsia"/>
+                <w:vertAlign w:val="baseline"/>
+                <w:lang w:val="en-US" w:eastAsia="zh-CN"/>
+              </w:rPr>
+              <w:t xml:space="preserve">    },</w:t>
+            </w:r>
+          </w:p>
+          <w:p>
+            <w:pPr>
+              <w:rPr>
+                <w:rFonts w:hint="eastAsia" w:eastAsiaTheme="minorEastAsia"/>
+                <w:vertAlign w:val="baseline"/>
+                <w:lang w:val="en-US" w:eastAsia="zh-CN"/>
+              </w:rPr>
+            </w:pPr>
+            <w:r>
+              <w:rPr>
+                <w:rFonts w:hint="eastAsia" w:eastAsiaTheme="minorEastAsia"/>
+                <w:vertAlign w:val="baseline"/>
+                <w:lang w:val="en-US" w:eastAsia="zh-CN"/>
+              </w:rPr>
+              <w:t xml:space="preserve">    "wishPoints": 1950,</w:t>
+            </w:r>
+          </w:p>
+          <w:p>
+            <w:pPr>
+              <w:rPr>
+                <w:rFonts w:hint="eastAsia" w:eastAsiaTheme="minorEastAsia"/>
+                <w:vertAlign w:val="baseline"/>
+                <w:lang w:val="en-US" w:eastAsia="zh-CN"/>
+              </w:rPr>
+            </w:pPr>
+            <w:r>
+              <w:rPr>
+                <w:rFonts w:hint="eastAsia" w:eastAsiaTheme="minorEastAsia"/>
+                <w:vertAlign w:val="baseline"/>
+                <w:lang w:val="en-US" w:eastAsia="zh-CN"/>
+              </w:rPr>
+              <w:t xml:space="preserve">    "offerPoints": 1900,</w:t>
+            </w:r>
+          </w:p>
+          <w:p>
+            <w:pPr>
+              <w:rPr>
+                <w:rFonts w:hint="eastAsia" w:eastAsiaTheme="minorEastAsia"/>
+                <w:vertAlign w:val="baseline"/>
+                <w:lang w:val="en-US" w:eastAsia="zh-CN"/>
+              </w:rPr>
+            </w:pPr>
+            <w:r>
+              <w:rPr>
+                <w:rFonts w:hint="eastAsia" w:eastAsiaTheme="minorEastAsia"/>
+                <w:vertAlign w:val="baseline"/>
+                <w:lang w:val="en-US" w:eastAsia="zh-CN"/>
+              </w:rPr>
+              <w:t xml:space="preserve">    "status": 0,</w:t>
+            </w:r>
+          </w:p>
+          <w:p>
+            <w:pPr>
+              <w:rPr>
+                <w:rFonts w:hint="eastAsia" w:eastAsiaTheme="minorEastAsia"/>
+                <w:vertAlign w:val="baseline"/>
+                <w:lang w:val="en-US" w:eastAsia="zh-CN"/>
+              </w:rPr>
+            </w:pPr>
+            <w:r>
+              <w:rPr>
+                <w:rFonts w:hint="eastAsia" w:eastAsiaTheme="minorEastAsia"/>
+                <w:vertAlign w:val="baseline"/>
+                <w:lang w:val="en-US" w:eastAsia="zh-CN"/>
+              </w:rPr>
+              <w:t xml:space="preserve">    "targetAddress": {</w:t>
+            </w:r>
+          </w:p>
+          <w:p>
+            <w:pPr>
+              <w:rPr>
+                <w:rFonts w:hint="eastAsia" w:eastAsiaTheme="minorEastAsia"/>
+                <w:vertAlign w:val="baseline"/>
+                <w:lang w:val="en-US" w:eastAsia="zh-CN"/>
+              </w:rPr>
+            </w:pPr>
+            <w:r>
+              <w:rPr>
+                <w:rFonts w:hint="eastAsia" w:eastAsiaTheme="minorEastAsia"/>
+                <w:vertAlign w:val="baseline"/>
+                <w:lang w:val="en-US" w:eastAsia="zh-CN"/>
+              </w:rPr>
+              <w:t xml:space="preserve">        "addressId": 1,</w:t>
+            </w:r>
+          </w:p>
+          <w:p>
+            <w:pPr>
+              <w:rPr>
+                <w:rFonts w:hint="eastAsia" w:eastAsiaTheme="minorEastAsia"/>
+                <w:vertAlign w:val="baseline"/>
+                <w:lang w:val="en-US" w:eastAsia="zh-CN"/>
+              </w:rPr>
+            </w:pPr>
+            <w:r>
+              <w:rPr>
+                <w:rFonts w:hint="eastAsia" w:eastAsiaTheme="minorEastAsia"/>
+                <w:vertAlign w:val="baseline"/>
+                <w:lang w:val="en-US" w:eastAsia="zh-CN"/>
+              </w:rPr>
+              <w:t xml:space="preserve">        "receiver": "testReceiver",</w:t>
+            </w:r>
+          </w:p>
+          <w:p>
+            <w:pPr>
+              <w:rPr>
+                <w:rFonts w:hint="eastAsia" w:eastAsiaTheme="minorEastAsia"/>
+                <w:vertAlign w:val="baseline"/>
+                <w:lang w:val="en-US" w:eastAsia="zh-CN"/>
+              </w:rPr>
+            </w:pPr>
+            <w:r>
+              <w:rPr>
+                <w:rFonts w:hint="eastAsia" w:eastAsiaTheme="minorEastAsia"/>
+                <w:vertAlign w:val="baseline"/>
+                <w:lang w:val="en-US" w:eastAsia="zh-CN"/>
+              </w:rPr>
+              <w:t xml:space="preserve">        "phone": "11111111111",</w:t>
+            </w:r>
+          </w:p>
+          <w:p>
+            <w:pPr>
+              <w:rPr>
+                <w:rFonts w:hint="eastAsia" w:eastAsiaTheme="minorEastAsia"/>
+                <w:vertAlign w:val="baseline"/>
+                <w:lang w:val="en-US" w:eastAsia="zh-CN"/>
+              </w:rPr>
+            </w:pPr>
+            <w:r>
+              <w:rPr>
+                <w:rFonts w:hint="eastAsia" w:eastAsiaTheme="minorEastAsia"/>
+                <w:vertAlign w:val="baseline"/>
+                <w:lang w:val="en-US" w:eastAsia="zh-CN"/>
+              </w:rPr>
+              <w:t xml:space="preserve">        "region": "xxxx",</w:t>
+            </w:r>
+          </w:p>
+          <w:p>
+            <w:pPr>
+              <w:rPr>
+                <w:rFonts w:hint="eastAsia" w:eastAsiaTheme="minorEastAsia"/>
+                <w:vertAlign w:val="baseline"/>
+                <w:lang w:val="en-US" w:eastAsia="zh-CN"/>
+              </w:rPr>
+            </w:pPr>
+            <w:r>
+              <w:rPr>
+                <w:rFonts w:hint="eastAsia" w:eastAsiaTheme="minorEastAsia"/>
+                <w:vertAlign w:val="baseline"/>
+                <w:lang w:val="en-US" w:eastAsia="zh-CN"/>
+              </w:rPr>
+              <w:t xml:space="preserve">        "address": "xxxxxxxx"</w:t>
+            </w:r>
+          </w:p>
+          <w:p>
+            <w:pPr>
+              <w:rPr>
+                <w:rFonts w:hint="eastAsia" w:eastAsiaTheme="minorEastAsia"/>
+                <w:vertAlign w:val="baseline"/>
+                <w:lang w:val="en-US" w:eastAsia="zh-CN"/>
+              </w:rPr>
+            </w:pPr>
+            <w:r>
+              <w:rPr>
+                <w:rFonts w:hint="eastAsia" w:eastAsiaTheme="minorEastAsia"/>
+                <w:vertAlign w:val="baseline"/>
+                <w:lang w:val="en-US" w:eastAsia="zh-CN"/>
+              </w:rPr>
+              <w:t xml:space="preserve">    },</w:t>
+            </w:r>
+          </w:p>
+          <w:p>
+            <w:pPr>
+              <w:rPr>
+                <w:rFonts w:hint="eastAsia" w:eastAsiaTheme="minorEastAsia"/>
+                <w:vertAlign w:val="baseline"/>
+                <w:lang w:val="en-US" w:eastAsia="zh-CN"/>
+              </w:rPr>
+            </w:pPr>
+            <w:r>
+              <w:rPr>
+                <w:rFonts w:hint="eastAsia" w:eastAsiaTheme="minorEastAsia"/>
+                <w:vertAlign w:val="baseline"/>
+                <w:lang w:val="en-US" w:eastAsia="zh-CN"/>
+              </w:rPr>
+              <w:t xml:space="preserve">    "youAddress": {</w:t>
+            </w:r>
+          </w:p>
+          <w:p>
+            <w:pPr>
+              <w:rPr>
+                <w:rFonts w:hint="eastAsia" w:eastAsiaTheme="minorEastAsia"/>
+                <w:vertAlign w:val="baseline"/>
+                <w:lang w:val="en-US" w:eastAsia="zh-CN"/>
+              </w:rPr>
+            </w:pPr>
+            <w:r>
+              <w:rPr>
+                <w:rFonts w:hint="eastAsia" w:eastAsiaTheme="minorEastAsia"/>
+                <w:vertAlign w:val="baseline"/>
+                <w:lang w:val="en-US" w:eastAsia="zh-CN"/>
+              </w:rPr>
+              <w:t xml:space="preserve">        "addressId": 1,</w:t>
+            </w:r>
+          </w:p>
+          <w:p>
+            <w:pPr>
+              <w:rPr>
+                <w:rFonts w:hint="eastAsia" w:eastAsiaTheme="minorEastAsia"/>
+                <w:vertAlign w:val="baseline"/>
+                <w:lang w:val="en-US" w:eastAsia="zh-CN"/>
+              </w:rPr>
+            </w:pPr>
+            <w:r>
+              <w:rPr>
+                <w:rFonts w:hint="eastAsia" w:eastAsiaTheme="minorEastAsia"/>
+                <w:vertAlign w:val="baseline"/>
+                <w:lang w:val="en-US" w:eastAsia="zh-CN"/>
+              </w:rPr>
+              <w:t xml:space="preserve">        "receiver": "testReceiver",</w:t>
+            </w:r>
+          </w:p>
+          <w:p>
+            <w:pPr>
+              <w:rPr>
+                <w:rFonts w:hint="eastAsia" w:eastAsiaTheme="minorEastAsia"/>
+                <w:vertAlign w:val="baseline"/>
+                <w:lang w:val="en-US" w:eastAsia="zh-CN"/>
+              </w:rPr>
+            </w:pPr>
+            <w:r>
+              <w:rPr>
+                <w:rFonts w:hint="eastAsia" w:eastAsiaTheme="minorEastAsia"/>
+                <w:vertAlign w:val="baseline"/>
+                <w:lang w:val="en-US" w:eastAsia="zh-CN"/>
+              </w:rPr>
+              <w:t xml:space="preserve">        "phone": "11111111111",</w:t>
+            </w:r>
+          </w:p>
+          <w:p>
+            <w:pPr>
+              <w:rPr>
+                <w:rFonts w:hint="eastAsia" w:eastAsiaTheme="minorEastAsia"/>
+                <w:vertAlign w:val="baseline"/>
+                <w:lang w:val="en-US" w:eastAsia="zh-CN"/>
+              </w:rPr>
+            </w:pPr>
+            <w:r>
+              <w:rPr>
+                <w:rFonts w:hint="eastAsia" w:eastAsiaTheme="minorEastAsia"/>
+                <w:vertAlign w:val="baseline"/>
+                <w:lang w:val="en-US" w:eastAsia="zh-CN"/>
+              </w:rPr>
+              <w:t xml:space="preserve">        "region": "xxxx",</w:t>
+            </w:r>
+          </w:p>
+          <w:p>
+            <w:pPr>
+              <w:rPr>
+                <w:rFonts w:hint="eastAsia" w:eastAsiaTheme="minorEastAsia"/>
+                <w:vertAlign w:val="baseline"/>
+                <w:lang w:val="en-US" w:eastAsia="zh-CN"/>
+              </w:rPr>
+            </w:pPr>
+            <w:r>
+              <w:rPr>
+                <w:rFonts w:hint="eastAsia" w:eastAsiaTheme="minorEastAsia"/>
+                <w:vertAlign w:val="baseline"/>
+                <w:lang w:val="en-US" w:eastAsia="zh-CN"/>
+              </w:rPr>
+              <w:t xml:space="preserve">        "address": "xxxxxxxx"</w:t>
+            </w:r>
+          </w:p>
+          <w:p>
+            <w:pPr>
+              <w:rPr>
+                <w:rFonts w:hint="eastAsia" w:eastAsiaTheme="minorEastAsia"/>
+                <w:vertAlign w:val="baseline"/>
+                <w:lang w:val="en-US" w:eastAsia="zh-CN"/>
+              </w:rPr>
+            </w:pPr>
+            <w:r>
+              <w:rPr>
+                <w:rFonts w:hint="eastAsia" w:eastAsiaTheme="minorEastAsia"/>
+                <w:vertAlign w:val="baseline"/>
+                <w:lang w:val="en-US" w:eastAsia="zh-CN"/>
+              </w:rPr>
+              <w:t xml:space="preserve">    }</w:t>
+            </w:r>
+          </w:p>
+          <w:p>
+            <w:pPr>
+              <w:rPr>
+                <w:rFonts w:hint="eastAsia" w:eastAsiaTheme="minorEastAsia"/>
+                <w:vertAlign w:val="baseline"/>
+                <w:lang w:val="en-US" w:eastAsia="zh-CN"/>
+              </w:rPr>
+            </w:pPr>
+            <w:r>
+              <w:rPr>
+                <w:rFonts w:hint="eastAsia" w:eastAsiaTheme="minorEastAsia"/>
+                <w:vertAlign w:val="baseline"/>
+                <w:lang w:val="en-US" w:eastAsia="zh-CN"/>
+              </w:rPr>
+              <w:t>}</w:t>
             </w:r>
             <w:bookmarkStart w:id="0" w:name="_GoBack"/>
             <w:bookmarkEnd w:id="0"/>

</xml_diff>